<commit_message>
Adding object and array validators
</commit_message>
<xml_diff>
--- a/Docs/Tweezers Identity Module.docx
+++ b/Docs/Tweezers Identity Module.docx
@@ -9,506 +9,519 @@
           <w:lang w:val="en-US"/>
         </w:rPr>
       </w:pPr>
-      <w:r>
-        <w:rPr>
-          <w:lang w:val="en-US"/>
-        </w:rPr>
-        <w:t>Tweezers Identity Module</w:t>
-      </w:r>
-    </w:p>
-    <w:p>
-      <w:pPr>
-        <w:pStyle w:val="Heading2"/>
-        <w:rPr>
-          <w:lang w:val="en-US"/>
-        </w:rPr>
-      </w:pPr>
-      <w:r>
-        <w:rPr>
-          <w:lang w:val="en-US"/>
-        </w:rPr>
-        <w:t>Users management</w:t>
-      </w:r>
-    </w:p>
-    <w:p>
-      <w:pPr>
-        <w:pStyle w:val="Heading3"/>
-        <w:rPr>
-          <w:lang w:val="en-US"/>
-        </w:rPr>
-      </w:pPr>
-      <w:r>
-        <w:rPr>
-          <w:lang w:val="en-US"/>
-        </w:rPr>
-        <w:t>Users Model</w:t>
-      </w:r>
-    </w:p>
-    <w:p>
-      <w:pPr>
-        <w:pStyle w:val="ListParagraph"/>
-        <w:numPr>
-          <w:ilvl w:val="0"/>
-          <w:numId w:val="1"/>
-        </w:numPr>
-        <w:rPr>
-          <w:lang w:val="en-US"/>
-        </w:rPr>
-      </w:pPr>
-      <w:r>
-        <w:rPr>
-          <w:lang w:val="en-US"/>
-        </w:rPr>
-        <w:t>Username</w:t>
-      </w:r>
-    </w:p>
-    <w:p>
-      <w:pPr>
-        <w:pStyle w:val="ListParagraph"/>
-        <w:numPr>
-          <w:ilvl w:val="0"/>
-          <w:numId w:val="1"/>
-        </w:numPr>
-        <w:rPr>
-          <w:lang w:val="en-US"/>
-        </w:rPr>
-      </w:pPr>
-      <w:r>
-        <w:rPr>
-          <w:lang w:val="en-US"/>
-        </w:rPr>
-        <w:t>Password – stored as hashed + salted.</w:t>
-      </w:r>
-    </w:p>
-    <w:p>
-      <w:pPr>
-        <w:pStyle w:val="ListParagraph"/>
-        <w:numPr>
-          <w:ilvl w:val="0"/>
-          <w:numId w:val="1"/>
-        </w:numPr>
-        <w:rPr>
-          <w:lang w:val="en-US"/>
-        </w:rPr>
-      </w:pPr>
-      <w:r>
-        <w:rPr>
-          <w:lang w:val="en-US"/>
-        </w:rPr>
-        <w:t>Session ID.</w:t>
-      </w:r>
-    </w:p>
-    <w:p>
-      <w:pPr>
-        <w:pStyle w:val="ListParagraph"/>
-        <w:numPr>
-          <w:ilvl w:val="0"/>
-          <w:numId w:val="1"/>
-        </w:numPr>
-        <w:rPr>
-          <w:lang w:val="en-US"/>
-        </w:rPr>
-      </w:pPr>
-      <w:r>
-        <w:rPr>
-          <w:lang w:val="en-US"/>
-        </w:rPr>
-        <w:t>Session ID Expiry date.</w:t>
-      </w:r>
-    </w:p>
-    <w:p>
-      <w:pPr>
-        <w:pStyle w:val="ListParagraph"/>
-        <w:numPr>
-          <w:ilvl w:val="0"/>
-          <w:numId w:val="1"/>
-        </w:numPr>
-        <w:rPr>
-          <w:lang w:val="en-US"/>
-        </w:rPr>
-      </w:pPr>
-      <w:r>
-        <w:rPr>
-          <w:lang w:val="en-US"/>
-        </w:rPr>
-        <w:t>RBAC Role.</w:t>
-      </w:r>
-    </w:p>
-    <w:p>
-      <w:pPr>
-        <w:pStyle w:val="Heading3"/>
-        <w:rPr>
-          <w:lang w:val="en-US"/>
-        </w:rPr>
-      </w:pPr>
-      <w:r>
-        <w:rPr>
-          <w:lang w:val="en-US"/>
-        </w:rPr>
-        <w:t>Login API</w:t>
-      </w:r>
-    </w:p>
-    <w:p>
-      <w:pPr>
-        <w:rPr>
-          <w:lang w:val="en-US"/>
-        </w:rPr>
-      </w:pPr>
-      <w:r>
-        <w:rPr>
-          <w:lang w:val="en-US"/>
-        </w:rPr>
-        <w:t>Will be done based on a username and a password authentication. The API will return a session GUID, This GUID will be at least 128-bit integer.</w:t>
-      </w:r>
-    </w:p>
-    <w:p>
-      <w:pPr>
-        <w:pStyle w:val="Heading3"/>
-        <w:rPr>
-          <w:lang w:val="en-US"/>
-        </w:rPr>
-      </w:pPr>
-      <w:r>
-        <w:rPr>
-          <w:lang w:val="en-US"/>
-        </w:rPr>
-        <w:t>Session</w:t>
-      </w:r>
-    </w:p>
-    <w:p>
-      <w:pPr>
-        <w:rPr>
-          <w:lang w:val="en-US"/>
-        </w:rPr>
-      </w:pPr>
-      <w:r>
-        <w:rPr>
-          <w:lang w:val="en-US"/>
-        </w:rPr>
-        <w:t>Created as the user is successfully authenticated. Revoked after X hours from the last known user interaction.</w:t>
-      </w:r>
-    </w:p>
-    <w:p>
-      <w:pPr>
-        <w:rPr>
-          <w:lang w:val="en-US"/>
-        </w:rPr>
-      </w:pPr>
-      <w:r>
-        <w:rPr>
-          <w:lang w:val="en-US"/>
-        </w:rPr>
-        <w:t>Note: We would also like to see if there’s an option to revoke the session ID once the user exits the browser.</w:t>
-      </w:r>
-    </w:p>
-    <w:p>
-      <w:pPr>
-        <w:rPr>
-          <w:lang w:val="en-US"/>
-        </w:rPr>
-      </w:pPr>
-      <w:r>
-        <w:rPr>
-          <w:lang w:val="en-US"/>
-        </w:rPr>
-        <w:t xml:space="preserve">Note: We would also like to refresh the GUID after each user interaction. </w:t>
-      </w:r>
-    </w:p>
-    <w:p>
-      <w:pPr>
-        <w:rPr>
-          <w:lang w:val="en-US"/>
-        </w:rPr>
-      </w:pPr>
-      <w:r>
-        <w:rPr>
-          <w:lang w:val="en-US"/>
-        </w:rPr>
-        <w:t>Future: Add CSRF protection.</w:t>
-      </w:r>
-    </w:p>
-    <w:p>
-      <w:pPr>
-        <w:pStyle w:val="Heading2"/>
-        <w:rPr>
-          <w:lang w:val="en-US"/>
-        </w:rPr>
-      </w:pPr>
-      <w:r>
-        <w:rPr>
-          <w:lang w:val="en-US"/>
-        </w:rPr>
-        <w:t>RBAC</w:t>
-      </w:r>
-    </w:p>
-    <w:p>
-      <w:pPr>
-        <w:pStyle w:val="Heading3"/>
-        <w:rPr>
-          <w:lang w:val="en-US"/>
-        </w:rPr>
-      </w:pPr>
-      <w:r>
-        <w:rPr>
-          <w:lang w:val="en-US"/>
-        </w:rPr>
-        <w:t>Model</w:t>
-      </w:r>
-    </w:p>
-    <w:p>
-      <w:pPr>
-        <w:pStyle w:val="ListParagraph"/>
-        <w:numPr>
-          <w:ilvl w:val="0"/>
-          <w:numId w:val="1"/>
-        </w:numPr>
-        <w:rPr>
-          <w:lang w:val="en-US"/>
-        </w:rPr>
-      </w:pPr>
-      <w:r>
-        <w:rPr>
-          <w:lang w:val="en-US"/>
-        </w:rPr>
-        <w:t>Name</w:t>
-      </w:r>
-    </w:p>
-    <w:p>
-      <w:pPr>
-        <w:pStyle w:val="ListParagraph"/>
-        <w:numPr>
-          <w:ilvl w:val="0"/>
-          <w:numId w:val="1"/>
-        </w:numPr>
-        <w:rPr>
-          <w:lang w:val="en-US"/>
-        </w:rPr>
-      </w:pPr>
-      <w:r>
-        <w:rPr>
-          <w:lang w:val="en-US"/>
-        </w:rPr>
-        <w:t>Permissions:</w:t>
-      </w:r>
-    </w:p>
-    <w:p>
-      <w:pPr>
-        <w:pStyle w:val="ListParagraph"/>
-        <w:numPr>
-          <w:ilvl w:val="1"/>
-          <w:numId w:val="1"/>
-        </w:numPr>
-        <w:rPr>
-          <w:lang w:val="en-US"/>
-        </w:rPr>
-      </w:pPr>
-      <w:r>
-        <w:rPr>
-          <w:lang w:val="en-US"/>
-        </w:rPr>
-        <w:t xml:space="preserve">For each Tweezers Discovered entity (or controller), create a permission value. </w:t>
-      </w:r>
-    </w:p>
-    <w:p>
-      <w:pPr>
-        <w:pStyle w:val="ListParagraph"/>
-        <w:numPr>
-          <w:ilvl w:val="1"/>
-          <w:numId w:val="1"/>
-        </w:numPr>
-        <w:rPr>
-          <w:lang w:val="en-US"/>
-        </w:rPr>
-      </w:pPr>
-      <w:r>
-        <w:rPr>
-          <w:lang w:val="en-US"/>
-        </w:rPr>
-        <w:t>Permission values are:</w:t>
-      </w:r>
-    </w:p>
-    <w:p>
-      <w:pPr>
-        <w:pStyle w:val="ListParagraph"/>
-        <w:numPr>
-          <w:ilvl w:val="2"/>
-          <w:numId w:val="1"/>
-        </w:numPr>
-        <w:rPr>
-          <w:lang w:val="en-US"/>
-        </w:rPr>
-      </w:pPr>
-      <w:r>
-        <w:rPr>
-          <w:lang w:val="en-US"/>
-        </w:rPr>
-        <w:t>Hide</w:t>
-      </w:r>
-    </w:p>
-    <w:p>
-      <w:pPr>
-        <w:pStyle w:val="ListParagraph"/>
-        <w:numPr>
-          <w:ilvl w:val="2"/>
-          <w:numId w:val="1"/>
-        </w:numPr>
-        <w:rPr>
-          <w:lang w:val="en-US"/>
-        </w:rPr>
-      </w:pPr>
-      <w:r>
-        <w:rPr>
-          <w:lang w:val="en-US"/>
-        </w:rPr>
-        <w:t>View</w:t>
-      </w:r>
-    </w:p>
-    <w:p>
-      <w:pPr>
-        <w:pStyle w:val="ListParagraph"/>
-        <w:numPr>
-          <w:ilvl w:val="2"/>
-          <w:numId w:val="1"/>
-        </w:numPr>
-        <w:rPr>
-          <w:lang w:val="en-US"/>
-        </w:rPr>
-      </w:pPr>
-      <w:r>
-        <w:rPr>
-          <w:lang w:val="en-US"/>
-        </w:rPr>
-        <w:t>Edit</w:t>
-      </w:r>
-    </w:p>
-    <w:p>
-      <w:pPr>
-        <w:pStyle w:val="ListParagraph"/>
-        <w:numPr>
-          <w:ilvl w:val="1"/>
-          <w:numId w:val="1"/>
-        </w:numPr>
-        <w:rPr>
-          <w:lang w:val="en-US"/>
-        </w:rPr>
-      </w:pPr>
-      <w:r>
-        <w:rPr>
-          <w:lang w:val="en-US"/>
-        </w:rPr>
-        <w:t>For example, if the Tweezers app has 3 types of entities, Person, Computer &amp; Cats, the permission table will be:</w:t>
-      </w:r>
-    </w:p>
-    <w:p>
-      <w:pPr>
-        <w:pStyle w:val="ListParagraph"/>
-        <w:numPr>
-          <w:ilvl w:val="2"/>
-          <w:numId w:val="1"/>
-        </w:numPr>
-        <w:rPr>
-          <w:lang w:val="en-US"/>
-        </w:rPr>
-      </w:pPr>
-      <w:r>
-        <w:rPr>
-          <w:lang w:val="en-US"/>
-        </w:rPr>
-        <w:t>Person: Hide</w:t>
-      </w:r>
-    </w:p>
-    <w:p>
-      <w:pPr>
-        <w:pStyle w:val="ListParagraph"/>
-        <w:numPr>
-          <w:ilvl w:val="2"/>
-          <w:numId w:val="1"/>
-        </w:numPr>
-        <w:rPr>
-          <w:lang w:val="en-US"/>
-        </w:rPr>
-      </w:pPr>
-      <w:r>
-        <w:rPr>
-          <w:lang w:val="en-US"/>
-        </w:rPr>
-        <w:t>Computer: Edit</w:t>
-      </w:r>
-    </w:p>
-    <w:p>
-      <w:pPr>
-        <w:pStyle w:val="ListParagraph"/>
-        <w:numPr>
-          <w:ilvl w:val="2"/>
-          <w:numId w:val="1"/>
-        </w:numPr>
-        <w:rPr>
-          <w:lang w:val="en-US"/>
-        </w:rPr>
-      </w:pPr>
-      <w:r>
-        <w:rPr>
-          <w:lang w:val="en-US"/>
-        </w:rPr>
-        <w:t>Cats: View</w:t>
-      </w:r>
-    </w:p>
-    <w:p>
-      <w:pPr>
-        <w:pStyle w:val="ListParagraph"/>
-        <w:numPr>
-          <w:ilvl w:val="1"/>
-          <w:numId w:val="1"/>
-        </w:numPr>
-        <w:rPr>
-          <w:lang w:val="en-US"/>
-        </w:rPr>
-      </w:pPr>
-      <w:r>
-        <w:rPr>
-          <w:lang w:val="en-US"/>
-        </w:rPr>
-        <w:t xml:space="preserve">The Tweezers API will enforce the role based on the permission table. </w:t>
-      </w:r>
-    </w:p>
-    <w:p>
-      <w:pPr>
-        <w:pStyle w:val="Heading3"/>
-        <w:rPr>
-          <w:lang w:val="en-US"/>
-        </w:rPr>
-      </w:pPr>
-      <w:r>
-        <w:rPr>
-          <w:lang w:val="en-US"/>
-        </w:rPr>
-        <w:t>Predefined Roles</w:t>
-      </w:r>
-    </w:p>
-    <w:p>
-      <w:pPr>
-        <w:rPr>
-          <w:lang w:val="en-US"/>
-        </w:rPr>
-      </w:pPr>
-      <w:r>
-        <w:rPr>
-          <w:lang w:val="en-US"/>
-        </w:rPr>
-        <w:t xml:space="preserve">Tweezers will define </w:t>
-      </w:r>
-      <w:r>
-        <w:rPr>
-          <w:lang w:val="en-US"/>
-        </w:rPr>
-        <w:t xml:space="preserve">three </w:t>
-      </w:r>
       <w:bookmarkStart w:id="0" w:name="_GoBack"/>
       <w:bookmarkEnd w:id="0"/>
       <w:r>
         <w:rPr>
           <w:lang w:val="en-US"/>
         </w:rPr>
+        <w:t>Tweezers Identity Module</w:t>
+      </w:r>
+    </w:p>
+    <w:p>
+      <w:pPr>
+        <w:pStyle w:val="Heading2"/>
+        <w:rPr>
+          <w:lang w:val="en-US"/>
+        </w:rPr>
+      </w:pPr>
+      <w:r>
+        <w:rPr>
+          <w:lang w:val="en-US"/>
+        </w:rPr>
+        <w:t>Users management</w:t>
+      </w:r>
+    </w:p>
+    <w:p>
+      <w:pPr>
+        <w:pStyle w:val="Heading3"/>
+        <w:rPr>
+          <w:highlight w:val="green"/>
+          <w:lang w:val="en-US"/>
+        </w:rPr>
+      </w:pPr>
+      <w:r>
+        <w:rPr>
+          <w:highlight w:val="green"/>
+          <w:lang w:val="en-US"/>
+        </w:rPr>
+        <w:t>Users Model</w:t>
+      </w:r>
+    </w:p>
+    <w:p>
+      <w:pPr>
+        <w:pStyle w:val="ListParagraph"/>
+        <w:numPr>
+          <w:ilvl w:val="0"/>
+          <w:numId w:val="1"/>
+        </w:numPr>
+        <w:rPr>
+          <w:highlight w:val="green"/>
+          <w:lang w:val="en-US"/>
+        </w:rPr>
+      </w:pPr>
+      <w:r>
+        <w:rPr>
+          <w:highlight w:val="green"/>
+          <w:lang w:val="en-US"/>
+        </w:rPr>
+        <w:t>Username</w:t>
+      </w:r>
+    </w:p>
+    <w:p>
+      <w:pPr>
+        <w:pStyle w:val="ListParagraph"/>
+        <w:numPr>
+          <w:ilvl w:val="0"/>
+          <w:numId w:val="1"/>
+        </w:numPr>
+        <w:rPr>
+          <w:highlight w:val="green"/>
+          <w:lang w:val="en-US"/>
+        </w:rPr>
+      </w:pPr>
+      <w:r>
+        <w:rPr>
+          <w:highlight w:val="green"/>
+          <w:lang w:val="en-US"/>
+        </w:rPr>
+        <w:t>Password – stored as hashed + salted.</w:t>
+      </w:r>
+    </w:p>
+    <w:p>
+      <w:pPr>
+        <w:pStyle w:val="ListParagraph"/>
+        <w:numPr>
+          <w:ilvl w:val="0"/>
+          <w:numId w:val="1"/>
+        </w:numPr>
+        <w:rPr>
+          <w:highlight w:val="green"/>
+          <w:lang w:val="en-US"/>
+        </w:rPr>
+      </w:pPr>
+      <w:r>
+        <w:rPr>
+          <w:highlight w:val="green"/>
+          <w:lang w:val="en-US"/>
+        </w:rPr>
+        <w:t>Session ID.</w:t>
+      </w:r>
+    </w:p>
+    <w:p>
+      <w:pPr>
+        <w:pStyle w:val="ListParagraph"/>
+        <w:numPr>
+          <w:ilvl w:val="0"/>
+          <w:numId w:val="1"/>
+        </w:numPr>
+        <w:rPr>
+          <w:highlight w:val="green"/>
+          <w:lang w:val="en-US"/>
+        </w:rPr>
+      </w:pPr>
+      <w:r>
+        <w:rPr>
+          <w:highlight w:val="green"/>
+          <w:lang w:val="en-US"/>
+        </w:rPr>
+        <w:t>Session ID Expiry date.</w:t>
+      </w:r>
+    </w:p>
+    <w:p>
+      <w:pPr>
+        <w:pStyle w:val="ListParagraph"/>
+        <w:numPr>
+          <w:ilvl w:val="0"/>
+          <w:numId w:val="1"/>
+        </w:numPr>
+        <w:rPr>
+          <w:lang w:val="en-US"/>
+        </w:rPr>
+      </w:pPr>
+      <w:r>
+        <w:rPr>
+          <w:lang w:val="en-US"/>
+        </w:rPr>
+        <w:t>RBAC Role.</w:t>
+      </w:r>
+    </w:p>
+    <w:p>
+      <w:pPr>
+        <w:pStyle w:val="Heading3"/>
+        <w:rPr>
+          <w:highlight w:val="green"/>
+          <w:lang w:val="en-US"/>
+        </w:rPr>
+      </w:pPr>
+      <w:r>
+        <w:rPr>
+          <w:highlight w:val="green"/>
+          <w:lang w:val="en-US"/>
+        </w:rPr>
+        <w:t>Login API</w:t>
+      </w:r>
+    </w:p>
+    <w:p>
+      <w:pPr>
+        <w:rPr>
+          <w:lang w:val="en-US"/>
+        </w:rPr>
+      </w:pPr>
+      <w:r>
+        <w:rPr>
+          <w:highlight w:val="green"/>
+          <w:lang w:val="en-US"/>
+        </w:rPr>
+        <w:t>Will be done based on a username and a password authentication. The API will return a session GUID, This GUID will be at least 128-bit integer.</w:t>
+      </w:r>
+    </w:p>
+    <w:p>
+      <w:pPr>
+        <w:pStyle w:val="Heading3"/>
+        <w:rPr>
+          <w:lang w:val="en-US"/>
+        </w:rPr>
+      </w:pPr>
+      <w:r>
+        <w:rPr>
+          <w:lang w:val="en-US"/>
+        </w:rPr>
+        <w:t>Session</w:t>
+      </w:r>
+    </w:p>
+    <w:p>
+      <w:pPr>
+        <w:rPr>
+          <w:lang w:val="en-US"/>
+        </w:rPr>
+      </w:pPr>
+      <w:r>
+        <w:rPr>
+          <w:lang w:val="en-US"/>
+        </w:rPr>
+        <w:t>Created as the user is successfully authenticated. Revoked after X hours from the last known user interaction.</w:t>
+      </w:r>
+    </w:p>
+    <w:p>
+      <w:pPr>
+        <w:rPr>
+          <w:lang w:val="en-US"/>
+        </w:rPr>
+      </w:pPr>
+      <w:r>
+        <w:rPr>
+          <w:lang w:val="en-US"/>
+        </w:rPr>
+        <w:t>Note: We would also like to see if there’s an option to revoke the session ID once the user exits the browser.</w:t>
+      </w:r>
+    </w:p>
+    <w:p>
+      <w:pPr>
+        <w:rPr>
+          <w:lang w:val="en-US"/>
+        </w:rPr>
+      </w:pPr>
+      <w:r>
+        <w:rPr>
+          <w:lang w:val="en-US"/>
+        </w:rPr>
+        <w:t xml:space="preserve">Note: We would also like to refresh the GUID after each user interaction. </w:t>
+      </w:r>
+    </w:p>
+    <w:p>
+      <w:pPr>
+        <w:rPr>
+          <w:lang w:val="en-US"/>
+        </w:rPr>
+      </w:pPr>
+      <w:r>
+        <w:rPr>
+          <w:lang w:val="en-US"/>
+        </w:rPr>
+        <w:t>Future: Add CSRF protection.</w:t>
+      </w:r>
+    </w:p>
+    <w:p>
+      <w:pPr>
+        <w:pStyle w:val="Heading2"/>
+        <w:rPr>
+          <w:lang w:val="en-US"/>
+        </w:rPr>
+      </w:pPr>
+      <w:r>
+        <w:rPr>
+          <w:lang w:val="en-US"/>
+        </w:rPr>
+        <w:t>RBAC</w:t>
+      </w:r>
+    </w:p>
+    <w:p>
+      <w:pPr>
+        <w:pStyle w:val="Heading3"/>
+        <w:rPr>
+          <w:lang w:val="en-US"/>
+        </w:rPr>
+      </w:pPr>
+      <w:r>
+        <w:rPr>
+          <w:lang w:val="en-US"/>
+        </w:rPr>
+        <w:t>Model</w:t>
+      </w:r>
+    </w:p>
+    <w:p>
+      <w:pPr>
+        <w:pStyle w:val="ListParagraph"/>
+        <w:numPr>
+          <w:ilvl w:val="0"/>
+          <w:numId w:val="1"/>
+        </w:numPr>
+        <w:rPr>
+          <w:lang w:val="en-US"/>
+        </w:rPr>
+      </w:pPr>
+      <w:r>
+        <w:rPr>
+          <w:lang w:val="en-US"/>
+        </w:rPr>
+        <w:t>Name</w:t>
+      </w:r>
+    </w:p>
+    <w:p>
+      <w:pPr>
+        <w:pStyle w:val="ListParagraph"/>
+        <w:numPr>
+          <w:ilvl w:val="0"/>
+          <w:numId w:val="1"/>
+        </w:numPr>
+        <w:rPr>
+          <w:lang w:val="en-US"/>
+        </w:rPr>
+      </w:pPr>
+      <w:r>
+        <w:rPr>
+          <w:lang w:val="en-US"/>
+        </w:rPr>
+        <w:t>Permissions:</w:t>
+      </w:r>
+    </w:p>
+    <w:p>
+      <w:pPr>
+        <w:pStyle w:val="ListParagraph"/>
+        <w:numPr>
+          <w:ilvl w:val="1"/>
+          <w:numId w:val="1"/>
+        </w:numPr>
+        <w:rPr>
+          <w:lang w:val="en-US"/>
+        </w:rPr>
+      </w:pPr>
+      <w:r>
+        <w:rPr>
+          <w:lang w:val="en-US"/>
+        </w:rPr>
+        <w:t xml:space="preserve">For each Tweezers Discovered entity (or controller), create a permission value. </w:t>
+      </w:r>
+    </w:p>
+    <w:p>
+      <w:pPr>
+        <w:pStyle w:val="ListParagraph"/>
+        <w:numPr>
+          <w:ilvl w:val="1"/>
+          <w:numId w:val="1"/>
+        </w:numPr>
+        <w:rPr>
+          <w:lang w:val="en-US"/>
+        </w:rPr>
+      </w:pPr>
+      <w:r>
+        <w:rPr>
+          <w:lang w:val="en-US"/>
+        </w:rPr>
+        <w:t>Permission values are:</w:t>
+      </w:r>
+    </w:p>
+    <w:p>
+      <w:pPr>
+        <w:pStyle w:val="ListParagraph"/>
+        <w:numPr>
+          <w:ilvl w:val="2"/>
+          <w:numId w:val="1"/>
+        </w:numPr>
+        <w:rPr>
+          <w:lang w:val="en-US"/>
+        </w:rPr>
+      </w:pPr>
+      <w:r>
+        <w:rPr>
+          <w:lang w:val="en-US"/>
+        </w:rPr>
+        <w:t>Hide</w:t>
+      </w:r>
+    </w:p>
+    <w:p>
+      <w:pPr>
+        <w:pStyle w:val="ListParagraph"/>
+        <w:numPr>
+          <w:ilvl w:val="2"/>
+          <w:numId w:val="1"/>
+        </w:numPr>
+        <w:rPr>
+          <w:lang w:val="en-US"/>
+        </w:rPr>
+      </w:pPr>
+      <w:r>
+        <w:rPr>
+          <w:lang w:val="en-US"/>
+        </w:rPr>
+        <w:t>View</w:t>
+      </w:r>
+    </w:p>
+    <w:p>
+      <w:pPr>
+        <w:pStyle w:val="ListParagraph"/>
+        <w:numPr>
+          <w:ilvl w:val="2"/>
+          <w:numId w:val="1"/>
+        </w:numPr>
+        <w:rPr>
+          <w:lang w:val="en-US"/>
+        </w:rPr>
+      </w:pPr>
+      <w:r>
+        <w:rPr>
+          <w:lang w:val="en-US"/>
+        </w:rPr>
+        <w:t>Edit</w:t>
+      </w:r>
+    </w:p>
+    <w:p>
+      <w:pPr>
+        <w:pStyle w:val="ListParagraph"/>
+        <w:numPr>
+          <w:ilvl w:val="1"/>
+          <w:numId w:val="1"/>
+        </w:numPr>
+        <w:rPr>
+          <w:lang w:val="en-US"/>
+        </w:rPr>
+      </w:pPr>
+      <w:r>
+        <w:rPr>
+          <w:lang w:val="en-US"/>
+        </w:rPr>
+        <w:t>For example, if the Tweezers app has 3 types of entities, Person, Computer &amp; Cats, the permission table will be:</w:t>
+      </w:r>
+    </w:p>
+    <w:p>
+      <w:pPr>
+        <w:pStyle w:val="ListParagraph"/>
+        <w:numPr>
+          <w:ilvl w:val="2"/>
+          <w:numId w:val="1"/>
+        </w:numPr>
+        <w:rPr>
+          <w:lang w:val="en-US"/>
+        </w:rPr>
+      </w:pPr>
+      <w:r>
+        <w:rPr>
+          <w:lang w:val="en-US"/>
+        </w:rPr>
+        <w:t>Person: Hide</w:t>
+      </w:r>
+    </w:p>
+    <w:p>
+      <w:pPr>
+        <w:pStyle w:val="ListParagraph"/>
+        <w:numPr>
+          <w:ilvl w:val="2"/>
+          <w:numId w:val="1"/>
+        </w:numPr>
+        <w:rPr>
+          <w:lang w:val="en-US"/>
+        </w:rPr>
+      </w:pPr>
+      <w:r>
+        <w:rPr>
+          <w:lang w:val="en-US"/>
+        </w:rPr>
+        <w:t>Computer: Edit</w:t>
+      </w:r>
+    </w:p>
+    <w:p>
+      <w:pPr>
+        <w:pStyle w:val="ListParagraph"/>
+        <w:numPr>
+          <w:ilvl w:val="2"/>
+          <w:numId w:val="1"/>
+        </w:numPr>
+        <w:rPr>
+          <w:lang w:val="en-US"/>
+        </w:rPr>
+      </w:pPr>
+      <w:r>
+        <w:rPr>
+          <w:lang w:val="en-US"/>
+        </w:rPr>
+        <w:t>Cats: View</w:t>
+      </w:r>
+    </w:p>
+    <w:p>
+      <w:pPr>
+        <w:pStyle w:val="ListParagraph"/>
+        <w:numPr>
+          <w:ilvl w:val="1"/>
+          <w:numId w:val="1"/>
+        </w:numPr>
+        <w:rPr>
+          <w:lang w:val="en-US"/>
+        </w:rPr>
+      </w:pPr>
+      <w:r>
+        <w:rPr>
+          <w:lang w:val="en-US"/>
+        </w:rPr>
+        <w:t xml:space="preserve">The Tweezers API will enforce the role based on the permission table. </w:t>
+      </w:r>
+    </w:p>
+    <w:p>
+      <w:pPr>
+        <w:pStyle w:val="Heading3"/>
+        <w:rPr>
+          <w:lang w:val="en-US"/>
+        </w:rPr>
+      </w:pPr>
+      <w:r>
+        <w:rPr>
+          <w:lang w:val="en-US"/>
+        </w:rPr>
+        <w:t>Predefined Roles</w:t>
+      </w:r>
+    </w:p>
+    <w:p>
+      <w:pPr>
+        <w:rPr>
+          <w:lang w:val="en-US"/>
+        </w:rPr>
+      </w:pPr>
+      <w:r>
+        <w:rPr>
+          <w:lang w:val="en-US"/>
+        </w:rPr>
+        <w:t xml:space="preserve">Tweezers will define </w:t>
+      </w:r>
+      <w:r>
+        <w:rPr>
+          <w:lang w:val="en-US"/>
+        </w:rPr>
+        <w:t xml:space="preserve">three </w:t>
+      </w:r>
+      <w:r>
+        <w:rPr>
+          <w:lang w:val="en-US"/>
+        </w:rPr>
         <w:t>predefined roles in advance:</w:t>
       </w:r>
     </w:p>
@@ -581,13 +594,7 @@
         <w:rPr>
           <w:lang w:val="en-US"/>
         </w:rPr>
-        <w:t xml:space="preserve">Guest: Can be editable by the admin and </w:t>
-      </w:r>
-      <w:r>
-        <w:rPr>
-          <w:lang w:val="en-US"/>
-        </w:rPr>
-        <w:t>will be the default role for guests</w:t>
+        <w:t>Guest: Can be editable by the admin and will be the default role for guests</w:t>
       </w:r>
       <w:r>
         <w:rPr>
@@ -743,7 +750,7 @@
       </w:pPr>
     </w:pPrDefault>
   </w:docDefaults>
-  <w:latentStyles w:defLockedState="0" w:defUIPriority="99" w:defSemiHidden="0" w:defUnhideWhenUsed="0" w:defQFormat="0" w:count="375">
+  <w:latentStyles w:defLockedState="0" w:defUIPriority="99" w:defSemiHidden="0" w:defUnhideWhenUsed="0" w:defQFormat="0" w:count="376">
     <w:lsdException w:name="Normal" w:uiPriority="0" w:qFormat="1"/>
     <w:lsdException w:name="heading 1" w:uiPriority="9" w:qFormat="1"/>
     <w:lsdException w:name="heading 2" w:semiHidden="1" w:uiPriority="9" w:unhideWhenUsed="1" w:qFormat="1"/>
@@ -1119,6 +1126,7 @@
     <w:lsdException w:name="Smart Hyperlink" w:semiHidden="1" w:unhideWhenUsed="1"/>
     <w:lsdException w:name="Hashtag" w:semiHidden="1" w:unhideWhenUsed="1"/>
     <w:lsdException w:name="Unresolved Mention" w:semiHidden="1" w:unhideWhenUsed="1"/>
+    <w:lsdException w:name="Smart Link" w:semiHidden="1" w:unhideWhenUsed="1"/>
   </w:latentStyles>
   <w:style w:type="paragraph" w:default="1" w:styleId="Normal">
     <w:name w:val="Normal"/>

</xml_diff>